<commit_message>
Cleanup and new Requirements added
</commit_message>
<xml_diff>
--- a/01_Tasks/Docs/initial/RequirementsTasks_v1.0.docx
+++ b/01_Tasks/Docs/initial/RequirementsTasks_v1.0.docx
@@ -93,6 +93,20 @@
     <w:p>
       <w:pPr>
         <w:widowControl w:val="0"/>
+        <w:autoSpaceDE w:val="0"/>
+        <w:autoSpaceDN w:val="0"/>
+        <w:adjustRightInd w:val="0"/>
+        <w:spacing w:after="0" w:line="240" w:lineRule="auto"/>
+        <w:ind w:right="75" w:firstLine="284"/>
+        <w:jc w:val="both"/>
+        <w:rPr>
+          <w:rFonts w:cstheme="minorHAnsi"/>
+        </w:rPr>
+      </w:pPr>
+    </w:p>
+    <w:p>
+      <w:pPr>
+        <w:widowControl w:val="0"/>
         <w:tabs>
           <w:tab w:val="left" w:pos="284"/>
         </w:tabs>
@@ -123,181 +137,7 @@
         <w:rPr>
           <w:rFonts w:cstheme="minorHAnsi"/>
         </w:rPr>
-        <w:t>A</w:t>
-      </w:r>
-      <w:r>
-        <w:rPr>
-          <w:rFonts w:cstheme="minorHAnsi"/>
-        </w:rPr>
-        <w:t>daugarea</w:t>
-      </w:r>
-      <w:r>
-        <w:rPr>
-          <w:rFonts w:cstheme="minorHAnsi"/>
-        </w:rPr>
-        <w:t xml:space="preserve"> </w:t>
-      </w:r>
-      <w:r>
-        <w:rPr>
-          <w:rFonts w:cstheme="minorHAnsi"/>
-        </w:rPr>
-        <w:t>un</w:t>
-      </w:r>
-      <w:r>
-        <w:rPr>
-          <w:rFonts w:cstheme="minorHAnsi"/>
-        </w:rPr>
-        <w:t>ui</w:t>
-      </w:r>
-      <w:r>
-        <w:rPr>
-          <w:rFonts w:cstheme="minorHAnsi"/>
-        </w:rPr>
-        <w:t xml:space="preserve"> </w:t>
-      </w:r>
-      <w:r>
-        <w:rPr>
-          <w:rFonts w:cstheme="minorHAnsi"/>
-        </w:rPr>
-        <w:t>task</w:t>
-      </w:r>
-      <w:r>
-        <w:rPr>
-          <w:rFonts w:cstheme="minorHAnsi"/>
-        </w:rPr>
-        <w:t xml:space="preserve"> nou cu </w:t>
-      </w:r>
-      <w:r>
-        <w:rPr>
-          <w:rFonts w:cstheme="minorHAnsi"/>
-        </w:rPr>
-        <w:t>detaliile</w:t>
-      </w:r>
-      <w:r>
-        <w:rPr>
-          <w:rFonts w:cstheme="minorHAnsi"/>
-        </w:rPr>
-        <w:t xml:space="preserve">: </w:t>
-      </w:r>
-      <w:r>
-        <w:rPr>
-          <w:rFonts w:cstheme="minorHAnsi"/>
-        </w:rPr>
-        <w:t xml:space="preserve">descrierea, data </w:t>
-      </w:r>
-      <w:r>
-        <w:rPr>
-          <w:rFonts w:cstheme="minorHAnsi"/>
-        </w:rPr>
-        <w:t xml:space="preserve">si ora </w:t>
-      </w:r>
-      <w:r>
-        <w:rPr>
-          <w:rFonts w:cstheme="minorHAnsi"/>
-        </w:rPr>
-        <w:t xml:space="preserve">de inceput, data </w:t>
-      </w:r>
-      <w:r>
-        <w:rPr>
-          <w:rFonts w:cstheme="minorHAnsi"/>
-        </w:rPr>
-        <w:t xml:space="preserve">si ora </w:t>
-      </w:r>
-      <w:r>
-        <w:rPr>
-          <w:rFonts w:cstheme="minorHAnsi"/>
-        </w:rPr>
-        <w:t>de sfarsit</w:t>
-      </w:r>
-      <w:r>
-        <w:rPr>
-          <w:rFonts w:cstheme="minorHAnsi"/>
-        </w:rPr>
-        <w:t xml:space="preserve">. Daca </w:t>
-      </w:r>
-      <w:r>
-        <w:rPr>
-          <w:rFonts w:cstheme="minorHAnsi"/>
-        </w:rPr>
-        <w:t>task-ul este</w:t>
-      </w:r>
-      <w:r>
-        <w:rPr>
-          <w:rFonts w:cstheme="minorHAnsi"/>
-        </w:rPr>
-        <w:t xml:space="preserve"> repetitiv</w:t>
-      </w:r>
-      <w:r>
-        <w:rPr>
-          <w:rFonts w:cstheme="minorHAnsi"/>
-        </w:rPr>
-        <w:t>,</w:t>
-      </w:r>
-      <w:r>
-        <w:rPr>
-          <w:rFonts w:cstheme="minorHAnsi"/>
-        </w:rPr>
-        <w:t xml:space="preserve"> </w:t>
-      </w:r>
-      <w:r>
-        <w:rPr>
-          <w:rFonts w:cstheme="minorHAnsi"/>
-        </w:rPr>
-        <w:t xml:space="preserve">atunci se </w:t>
-      </w:r>
-      <w:r>
-        <w:rPr>
-          <w:rFonts w:cstheme="minorHAnsi"/>
-        </w:rPr>
-        <w:t>indica</w:t>
-      </w:r>
-      <w:r>
-        <w:rPr>
-          <w:rFonts w:cstheme="minorHAnsi"/>
-        </w:rPr>
-        <w:t xml:space="preserve"> intervalul </w:t>
-      </w:r>
-      <w:r>
-        <w:rPr>
-          <w:rFonts w:cstheme="minorHAnsi"/>
-        </w:rPr>
-        <w:t xml:space="preserve">de timp la care se va repeta, </w:t>
-      </w:r>
-      <w:r>
-        <w:rPr>
-          <w:rFonts w:cstheme="minorHAnsi"/>
-        </w:rPr>
-        <w:t xml:space="preserve">dat </w:t>
-      </w:r>
-      <w:r>
-        <w:rPr>
-          <w:rFonts w:cstheme="minorHAnsi"/>
-        </w:rPr>
-        <w:t xml:space="preserve">ca numar de ore si minute. Task-ul </w:t>
-      </w:r>
-      <w:r>
-        <w:rPr>
-          <w:rFonts w:cstheme="minorHAnsi"/>
-        </w:rPr>
-        <w:t xml:space="preserve">poate fi </w:t>
-      </w:r>
-      <w:r>
-        <w:rPr>
-          <w:rFonts w:cstheme="minorHAnsi"/>
-        </w:rPr>
-        <w:t>activ</w:t>
-      </w:r>
-      <w:r>
-        <w:rPr>
-          <w:rFonts w:cstheme="minorHAnsi"/>
-        </w:rPr>
-        <w:t xml:space="preserve"> sau nu</w:t>
-      </w:r>
-      <w:r>
-        <w:rPr>
-          <w:rFonts w:cstheme="minorHAnsi"/>
-        </w:rPr>
-        <w:t>.</w:t>
+        <w:t>The system shall provide a means to specify the recurance of one task also in days weeks and months, and that's because it's easier for user to intoduce 1 week recurance of an event than evaluat how many hour are in a week.</w:t>
       </w:r>
     </w:p>
     <w:p>
@@ -454,7 +294,13 @@
         <w:rPr>
           <w:rFonts w:cstheme="minorHAnsi"/>
         </w:rPr>
-        <w:t>Afisarea informatiilor referitoare la un anumit task.</w:t>
+        <w:t>The system shall provide a method that show the following task details:</w:t>
+      </w:r>
+      <w:r>
+        <w:rPr>
+          <w:rFonts w:cstheme="minorHAnsi"/>
+        </w:rPr>
+        <w:tab/>
       </w:r>
     </w:p>
     <w:p>
@@ -471,9 +317,21 @@
         <w:jc w:val="both"/>
         <w:rPr>
           <w:rFonts w:cstheme="minorHAnsi"/>
-          <w:b/>
-        </w:rPr>
-      </w:pPr>
+        </w:rPr>
+      </w:pPr>
+      <w:r>
+        <w:rPr>
+          <w:rFonts w:cstheme="minorHAnsi"/>
+        </w:rPr>
+        <w:tab/>
+      </w:r>
+      <w:r>
+        <w:rPr>
+          <w:rFonts w:cstheme="minorHAnsi"/>
+        </w:rPr>
+        <w:tab/>
+        <w:t xml:space="preserve">- start date ( HH:mm dd:mm:yyyy or any other format) </w:t>
+      </w:r>
     </w:p>
     <w:p>
       <w:pPr>
@@ -494,35 +352,15 @@
       <w:r>
         <w:rPr>
           <w:rFonts w:cstheme="minorHAnsi"/>
-          <w:b/>
-        </w:rPr>
-        <w:t>F0</w:t>
-      </w:r>
-      <w:r>
-        <w:rPr>
-          <w:rFonts w:cstheme="minorHAnsi"/>
-          <w:b/>
-        </w:rPr>
-        <w:t>4</w:t>
-      </w:r>
-      <w:r>
-        <w:rPr>
-          <w:rFonts w:cstheme="minorHAnsi"/>
-          <w:b/>
-        </w:rPr>
-        <w:t>.</w:t>
-      </w:r>
-      <w:r>
-        <w:rPr>
-          <w:rFonts w:cstheme="minorHAnsi"/>
-        </w:rPr>
-        <w:t xml:space="preserve"> </w:t>
-      </w:r>
-      <w:r>
-        <w:rPr>
-          <w:rFonts w:cstheme="minorHAnsi"/>
-        </w:rPr>
-        <w:t>Modificarea detaliilor unui task.</w:t>
+        </w:rPr>
+        <w:tab/>
+      </w:r>
+      <w:r>
+        <w:rPr>
+          <w:rFonts w:cstheme="minorHAnsi"/>
+        </w:rPr>
+        <w:tab/>
+        <w:t xml:space="preserve">- end date ( HH:mm dd:mm:yyyy or any other format) </w:t>
       </w:r>
     </w:p>
     <w:p>
@@ -541,6 +379,19 @@
           <w:rFonts w:cstheme="minorHAnsi"/>
         </w:rPr>
       </w:pPr>
+      <w:r>
+        <w:rPr>
+          <w:rFonts w:cstheme="minorHAnsi"/>
+        </w:rPr>
+        <w:tab/>
+      </w:r>
+      <w:r>
+        <w:rPr>
+          <w:rFonts w:cstheme="minorHAnsi"/>
+        </w:rPr>
+        <w:tab/>
+        <w:t>- task status ( active/inactive )</w:t>
+      </w:r>
     </w:p>
     <w:p>
       <w:pPr>
@@ -561,8 +412,586 @@
       <w:r>
         <w:rPr>
           <w:rFonts w:cstheme="minorHAnsi"/>
+        </w:rPr>
+        <w:tab/>
+      </w:r>
+      <w:r>
+        <w:rPr>
+          <w:rFonts w:cstheme="minorHAnsi"/>
+        </w:rPr>
+        <w:tab/>
+        <w:t>- recurance status ( yes/no )</w:t>
+      </w:r>
+    </w:p>
+    <w:p>
+      <w:pPr>
+        <w:widowControl w:val="0"/>
+        <w:tabs>
+          <w:tab w:val="left" w:pos="284"/>
+        </w:tabs>
+        <w:autoSpaceDE w:val="0"/>
+        <w:autoSpaceDN w:val="0"/>
+        <w:adjustRightInd w:val="0"/>
+        <w:spacing w:after="0" w:line="240" w:lineRule="auto"/>
+        <w:ind w:left="567" w:right="75"/>
+        <w:jc w:val="both"/>
+        <w:rPr>
+          <w:rFonts w:cstheme="minorHAnsi"/>
+        </w:rPr>
+      </w:pPr>
+      <w:r>
+        <w:rPr>
+          <w:rFonts w:cstheme="minorHAnsi"/>
+        </w:rPr>
+        <w:tab/>
+      </w:r>
+      <w:r>
+        <w:rPr>
+          <w:rFonts w:cstheme="minorHAnsi"/>
+        </w:rPr>
+        <w:tab/>
+        <w:t>- recurance time-frame ( days, weeks, months )</w:t>
+      </w:r>
+    </w:p>
+    <w:p>
+      <w:pPr>
+        <w:widowControl w:val="0"/>
+        <w:tabs>
+          <w:tab w:val="left" w:pos="284"/>
+        </w:tabs>
+        <w:autoSpaceDE w:val="0"/>
+        <w:autoSpaceDN w:val="0"/>
+        <w:adjustRightInd w:val="0"/>
+        <w:spacing w:after="0" w:line="240" w:lineRule="auto"/>
+        <w:ind w:left="567" w:right="75"/>
+        <w:jc w:val="both"/>
+        <w:rPr>
+          <w:rFonts w:cstheme="minorHAnsi"/>
+        </w:rPr>
+      </w:pPr>
+      <w:r>
+        <w:rPr>
+          <w:rFonts w:cstheme="minorHAnsi"/>
+        </w:rPr>
+        <w:tab/>
+      </w:r>
+      <w:r>
+        <w:rPr>
+          <w:rFonts w:cstheme="minorHAnsi"/>
+        </w:rPr>
+        <w:tab/>
+        <w:t>- task description</w:t>
+      </w:r>
+    </w:p>
+    <w:p>
+      <w:pPr>
+        <w:widowControl w:val="0"/>
+        <w:tabs>
+          <w:tab w:val="left" w:pos="284"/>
+        </w:tabs>
+        <w:autoSpaceDE w:val="0"/>
+        <w:autoSpaceDN w:val="0"/>
+        <w:adjustRightInd w:val="0"/>
+        <w:spacing w:after="0" w:line="240" w:lineRule="auto"/>
+        <w:ind w:left="567" w:right="75"/>
+        <w:jc w:val="both"/>
+        <w:rPr>
+          <w:rFonts w:cstheme="minorHAnsi"/>
+        </w:rPr>
+      </w:pPr>
+    </w:p>
+    <w:p>
+      <w:pPr>
+        <w:widowControl w:val="0"/>
+        <w:tabs>
+          <w:tab w:val="left" w:pos="284"/>
+        </w:tabs>
+        <w:autoSpaceDE w:val="0"/>
+        <w:autoSpaceDN w:val="0"/>
+        <w:adjustRightInd w:val="0"/>
+        <w:spacing w:after="0" w:line="240" w:lineRule="auto"/>
+        <w:ind w:left="567" w:right="75"/>
+        <w:jc w:val="both"/>
+        <w:rPr>
+          <w:rFonts w:cstheme="minorHAnsi"/>
+          <w:bCs/>
+        </w:rPr>
+      </w:pPr>
+      <w:r>
+        <w:rPr>
+          <w:rFonts w:cstheme="minorHAnsi"/>
           <w:b/>
         </w:rPr>
+        <w:t xml:space="preserve">F04. </w:t>
+      </w:r>
+      <w:r>
+        <w:rPr>
+          <w:rFonts w:cstheme="minorHAnsi"/>
+          <w:bCs/>
+        </w:rPr>
+        <w:t>The system shall provide a method to list all the task in a week based on the start day and week of that task (even and odd weeks).</w:t>
+      </w:r>
+    </w:p>
+    <w:p>
+      <w:pPr>
+        <w:widowControl w:val="0"/>
+        <w:tabs>
+          <w:tab w:val="left" w:pos="284"/>
+        </w:tabs>
+        <w:autoSpaceDE w:val="0"/>
+        <w:autoSpaceDN w:val="0"/>
+        <w:adjustRightInd w:val="0"/>
+        <w:spacing w:after="0" w:line="240" w:lineRule="auto"/>
+        <w:ind w:left="567" w:right="75"/>
+        <w:jc w:val="both"/>
+        <w:rPr>
+          <w:rFonts w:cstheme="minorHAnsi"/>
+          <w:b/>
+        </w:rPr>
+      </w:pPr>
+    </w:p>
+    <w:p>
+      <w:pPr>
+        <w:widowControl w:val="0"/>
+        <w:tabs>
+          <w:tab w:val="left" w:pos="284"/>
+        </w:tabs>
+        <w:autoSpaceDE w:val="0"/>
+        <w:autoSpaceDN w:val="0"/>
+        <w:adjustRightInd w:val="0"/>
+        <w:spacing w:after="0" w:line="240" w:lineRule="auto"/>
+        <w:ind w:left="567" w:right="75"/>
+        <w:jc w:val="both"/>
+        <w:rPr>
+          <w:rFonts w:cstheme="minorHAnsi"/>
+          <w:bCs/>
+        </w:rPr>
+      </w:pPr>
+      <w:r>
+        <w:rPr>
+          <w:rFonts w:cstheme="minorHAnsi"/>
+          <w:b/>
+        </w:rPr>
+        <w:t>F05.</w:t>
+      </w:r>
+      <w:r>
+        <w:rPr>
+          <w:bCs/>
+        </w:rPr>
+        <w:t xml:space="preserve"> </w:t>
+      </w:r>
+      <w:r>
+        <w:rPr>
+          <w:rFonts w:cstheme="minorHAnsi"/>
+          <w:bCs/>
+        </w:rPr>
+        <w:t>The system shall provide a means to display an error message to the user every time one of the followig forbidden actions is taken:</w:t>
+      </w:r>
+    </w:p>
+    <w:p>
+      <w:pPr>
+        <w:widowControl w:val="0"/>
+        <w:tabs>
+          <w:tab w:val="left" w:pos="284"/>
+        </w:tabs>
+        <w:autoSpaceDE w:val="0"/>
+        <w:autoSpaceDN w:val="0"/>
+        <w:adjustRightInd w:val="0"/>
+        <w:spacing w:after="0" w:line="240" w:lineRule="auto"/>
+        <w:ind w:left="567" w:right="75"/>
+        <w:jc w:val="both"/>
+        <w:rPr>
+          <w:rFonts w:cstheme="minorHAnsi"/>
+          <w:bCs/>
+        </w:rPr>
+      </w:pPr>
+      <w:r>
+        <w:rPr>
+          <w:rFonts w:cstheme="minorHAnsi"/>
+          <w:bCs/>
+        </w:rPr>
+        <w:tab/>
+      </w:r>
+      <w:r>
+        <w:rPr>
+          <w:rFonts w:cstheme="minorHAnsi"/>
+          <w:bCs/>
+        </w:rPr>
+        <w:tab/>
+        <w:t>- filer task without having a start &amp; end date &amp; hour</w:t>
+      </w:r>
+    </w:p>
+    <w:p>
+      <w:pPr>
+        <w:widowControl w:val="0"/>
+        <w:tabs>
+          <w:tab w:val="left" w:pos="284"/>
+        </w:tabs>
+        <w:autoSpaceDE w:val="0"/>
+        <w:autoSpaceDN w:val="0"/>
+        <w:adjustRightInd w:val="0"/>
+        <w:spacing w:after="0" w:line="240" w:lineRule="auto"/>
+        <w:ind w:left="567" w:right="75"/>
+        <w:jc w:val="both"/>
+        <w:rPr>
+          <w:rFonts w:cstheme="minorHAnsi"/>
+          <w:bCs/>
+        </w:rPr>
+      </w:pPr>
+      <w:r>
+        <w:rPr>
+          <w:rFonts w:cstheme="minorHAnsi"/>
+          <w:bCs/>
+        </w:rPr>
+        <w:tab/>
+      </w:r>
+      <w:r>
+        <w:rPr>
+          <w:rFonts w:cstheme="minorHAnsi"/>
+          <w:bCs/>
+        </w:rPr>
+        <w:tab/>
+        <w:t>- add a new task without:</w:t>
+      </w:r>
+    </w:p>
+    <w:p>
+      <w:pPr>
+        <w:widowControl w:val="0"/>
+        <w:tabs>
+          <w:tab w:val="left" w:pos="284"/>
+        </w:tabs>
+        <w:autoSpaceDE w:val="0"/>
+        <w:autoSpaceDN w:val="0"/>
+        <w:adjustRightInd w:val="0"/>
+        <w:spacing w:after="0" w:line="240" w:lineRule="auto"/>
+        <w:ind w:left="567" w:right="75"/>
+        <w:jc w:val="both"/>
+        <w:rPr>
+          <w:rFonts w:cstheme="minorHAnsi"/>
+          <w:bCs/>
+        </w:rPr>
+      </w:pPr>
+      <w:r>
+        <w:rPr>
+          <w:rFonts w:cstheme="minorHAnsi"/>
+          <w:bCs/>
+        </w:rPr>
+        <w:tab/>
+      </w:r>
+      <w:r>
+        <w:rPr>
+          <w:rFonts w:cstheme="minorHAnsi"/>
+          <w:bCs/>
+        </w:rPr>
+        <w:tab/>
+      </w:r>
+      <w:r>
+        <w:rPr>
+          <w:rFonts w:cstheme="minorHAnsi"/>
+          <w:bCs/>
+        </w:rPr>
+        <w:tab/>
+        <w:t>- name</w:t>
+      </w:r>
+    </w:p>
+    <w:p>
+      <w:pPr>
+        <w:widowControl w:val="0"/>
+        <w:tabs>
+          <w:tab w:val="left" w:pos="284"/>
+        </w:tabs>
+        <w:autoSpaceDE w:val="0"/>
+        <w:autoSpaceDN w:val="0"/>
+        <w:adjustRightInd w:val="0"/>
+        <w:spacing w:after="0" w:line="240" w:lineRule="auto"/>
+        <w:ind w:left="567" w:right="75"/>
+        <w:jc w:val="both"/>
+        <w:rPr>
+          <w:rFonts w:cstheme="minorHAnsi"/>
+          <w:bCs/>
+        </w:rPr>
+      </w:pPr>
+      <w:r>
+        <w:rPr>
+          <w:rFonts w:cstheme="minorHAnsi"/>
+          <w:bCs/>
+        </w:rPr>
+        <w:tab/>
+      </w:r>
+      <w:r>
+        <w:rPr>
+          <w:rFonts w:cstheme="minorHAnsi"/>
+          <w:bCs/>
+        </w:rPr>
+        <w:tab/>
+      </w:r>
+      <w:r>
+        <w:rPr>
+          <w:rFonts w:cstheme="minorHAnsi"/>
+          <w:bCs/>
+        </w:rPr>
+        <w:tab/>
+        <w:t>- start date</w:t>
+      </w:r>
+    </w:p>
+    <w:p>
+      <w:pPr>
+        <w:widowControl w:val="0"/>
+        <w:tabs>
+          <w:tab w:val="left" w:pos="284"/>
+        </w:tabs>
+        <w:autoSpaceDE w:val="0"/>
+        <w:autoSpaceDN w:val="0"/>
+        <w:adjustRightInd w:val="0"/>
+        <w:spacing w:after="0" w:line="240" w:lineRule="auto"/>
+        <w:ind w:left="567" w:right="75"/>
+        <w:jc w:val="both"/>
+        <w:rPr>
+          <w:rFonts w:cstheme="minorHAnsi"/>
+          <w:bCs/>
+        </w:rPr>
+      </w:pPr>
+      <w:r>
+        <w:rPr>
+          <w:rFonts w:cstheme="minorHAnsi"/>
+          <w:bCs/>
+        </w:rPr>
+        <w:tab/>
+      </w:r>
+      <w:r>
+        <w:rPr>
+          <w:rFonts w:cstheme="minorHAnsi"/>
+          <w:bCs/>
+        </w:rPr>
+        <w:tab/>
+      </w:r>
+      <w:r>
+        <w:rPr>
+          <w:rFonts w:cstheme="minorHAnsi"/>
+          <w:bCs/>
+        </w:rPr>
+        <w:tab/>
+        <w:t>- end date ( for recurance tasks )</w:t>
+      </w:r>
+    </w:p>
+    <w:p>
+      <w:pPr>
+        <w:widowControl w:val="0"/>
+        <w:tabs>
+          <w:tab w:val="left" w:pos="284"/>
+        </w:tabs>
+        <w:autoSpaceDE w:val="0"/>
+        <w:autoSpaceDN w:val="0"/>
+        <w:adjustRightInd w:val="0"/>
+        <w:spacing w:after="0" w:line="240" w:lineRule="auto"/>
+        <w:ind w:left="567" w:right="75"/>
+        <w:jc w:val="both"/>
+        <w:rPr>
+          <w:rFonts w:cstheme="minorHAnsi"/>
+          <w:bCs/>
+        </w:rPr>
+      </w:pPr>
+      <w:r>
+        <w:rPr>
+          <w:rFonts w:cstheme="minorHAnsi"/>
+          <w:bCs/>
+        </w:rPr>
+        <w:tab/>
+      </w:r>
+      <w:r>
+        <w:rPr>
+          <w:rFonts w:cstheme="minorHAnsi"/>
+          <w:bCs/>
+        </w:rPr>
+        <w:tab/>
+      </w:r>
+      <w:r>
+        <w:rPr>
+          <w:rFonts w:cstheme="minorHAnsi"/>
+          <w:bCs/>
+        </w:rPr>
+        <w:tab/>
+        <w:t>- interval ( for recurance tasks )</w:t>
+      </w:r>
+    </w:p>
+    <w:p>
+      <w:pPr>
+        <w:widowControl w:val="0"/>
+        <w:tabs>
+          <w:tab w:val="left" w:pos="284"/>
+        </w:tabs>
+        <w:autoSpaceDE w:val="0"/>
+        <w:autoSpaceDN w:val="0"/>
+        <w:adjustRightInd w:val="0"/>
+        <w:spacing w:after="0" w:line="240" w:lineRule="auto"/>
+        <w:ind w:left="567" w:right="75"/>
+        <w:jc w:val="both"/>
+        <w:rPr>
+          <w:rFonts w:cstheme="minorHAnsi"/>
+          <w:bCs/>
+        </w:rPr>
+      </w:pPr>
+      <w:r>
+        <w:rPr>
+          <w:rFonts w:cstheme="minorHAnsi"/>
+          <w:bCs/>
+        </w:rPr>
+        <w:tab/>
+      </w:r>
+      <w:r>
+        <w:rPr>
+          <w:rFonts w:cstheme="minorHAnsi"/>
+          <w:bCs/>
+        </w:rPr>
+        <w:tab/>
+        <w:t>- remove the name of an existing task and leave is without any name</w:t>
+      </w:r>
+    </w:p>
+    <w:p>
+      <w:pPr>
+        <w:widowControl w:val="0"/>
+        <w:tabs>
+          <w:tab w:val="left" w:pos="284"/>
+        </w:tabs>
+        <w:autoSpaceDE w:val="0"/>
+        <w:autoSpaceDN w:val="0"/>
+        <w:adjustRightInd w:val="0"/>
+        <w:spacing w:after="0" w:line="240" w:lineRule="auto"/>
+        <w:ind w:left="567" w:right="75"/>
+        <w:jc w:val="both"/>
+        <w:rPr>
+          <w:rFonts w:cstheme="minorHAnsi"/>
+          <w:bCs/>
+        </w:rPr>
+      </w:pPr>
+    </w:p>
+    <w:p>
+      <w:pPr>
+        <w:widowControl w:val="0"/>
+        <w:tabs>
+          <w:tab w:val="left" w:pos="284"/>
+        </w:tabs>
+        <w:autoSpaceDE w:val="0"/>
+        <w:autoSpaceDN w:val="0"/>
+        <w:adjustRightInd w:val="0"/>
+        <w:spacing w:after="0" w:line="240" w:lineRule="auto"/>
+        <w:ind w:left="567" w:right="75"/>
+        <w:jc w:val="both"/>
+        <w:rPr>
+          <w:rFonts w:cstheme="minorHAnsi"/>
+          <w:bCs/>
+        </w:rPr>
+      </w:pPr>
+      <w:r>
+        <w:rPr>
+          <w:rFonts w:cstheme="minorHAnsi"/>
+          <w:b/>
+        </w:rPr>
+        <w:t>F06.</w:t>
+      </w:r>
+      <w:r>
+        <w:t xml:space="preserve"> </w:t>
+      </w:r>
+      <w:r>
+        <w:rPr>
+          <w:rFonts w:cstheme="minorHAnsi"/>
+          <w:bCs/>
+        </w:rPr>
+        <w:t>The system shall provide a means to refresh the main list accordingly with what the data file (binary or txt) contains.</w:t>
+      </w:r>
+    </w:p>
+    <w:p>
+      <w:pPr>
+        <w:widowControl w:val="0"/>
+        <w:tabs>
+          <w:tab w:val="left" w:pos="284"/>
+        </w:tabs>
+        <w:autoSpaceDE w:val="0"/>
+        <w:autoSpaceDN w:val="0"/>
+        <w:adjustRightInd w:val="0"/>
+        <w:spacing w:after="0" w:line="240" w:lineRule="auto"/>
+        <w:ind w:left="567" w:right="75"/>
+        <w:jc w:val="both"/>
+        <w:rPr>
+          <w:rFonts w:cstheme="minorHAnsi"/>
+          <w:bCs/>
+        </w:rPr>
+      </w:pPr>
+    </w:p>
+    <w:p>
+      <w:pPr>
+        <w:widowControl w:val="0"/>
+        <w:tabs>
+          <w:tab w:val="left" w:pos="284"/>
+        </w:tabs>
+        <w:autoSpaceDE w:val="0"/>
+        <w:autoSpaceDN w:val="0"/>
+        <w:adjustRightInd w:val="0"/>
+        <w:spacing w:after="0" w:line="240" w:lineRule="auto"/>
+        <w:ind w:left="567" w:right="75"/>
+        <w:jc w:val="both"/>
+        <w:rPr>
+          <w:rFonts w:cstheme="minorHAnsi"/>
+          <w:b/>
+        </w:rPr>
+      </w:pPr>
+      <w:r>
+        <w:rPr>
+          <w:rFonts w:cstheme="minorHAnsi"/>
+          <w:b/>
+        </w:rPr>
+        <w:t>F07.</w:t>
+      </w:r>
+      <w:r>
+        <w:t xml:space="preserve"> </w:t>
+      </w:r>
+      <w:r>
+        <w:rPr>
+          <w:rFonts w:cstheme="minorHAnsi"/>
+          <w:bCs/>
+        </w:rPr>
+        <w:t>The system shall provide a method to get all the tasks present in the database file returning a copy of the tasks list.</w:t>
+      </w:r>
+    </w:p>
+    <w:p>
+      <w:pPr>
+        <w:widowControl w:val="0"/>
+        <w:tabs>
+          <w:tab w:val="left" w:pos="284"/>
+        </w:tabs>
+        <w:autoSpaceDE w:val="0"/>
+        <w:autoSpaceDN w:val="0"/>
+        <w:adjustRightInd w:val="0"/>
+        <w:spacing w:after="0" w:line="240" w:lineRule="auto"/>
+        <w:ind w:left="567" w:right="75"/>
+        <w:jc w:val="both"/>
+        <w:rPr>
+          <w:rFonts w:cstheme="minorHAnsi"/>
+          <w:b/>
+        </w:rPr>
+      </w:pPr>
+    </w:p>
+    <w:p>
+      <w:pPr>
+        <w:widowControl w:val="0"/>
+        <w:tabs>
+          <w:tab w:val="left" w:pos="284"/>
+        </w:tabs>
+        <w:autoSpaceDE w:val="0"/>
+        <w:autoSpaceDN w:val="0"/>
+        <w:adjustRightInd w:val="0"/>
+        <w:spacing w:after="0" w:line="240" w:lineRule="auto"/>
+        <w:ind w:left="567" w:right="75"/>
+        <w:jc w:val="both"/>
+        <w:rPr>
+          <w:rFonts w:cstheme="minorHAnsi"/>
+        </w:rPr>
+      </w:pPr>
+      <w:r>
+        <w:rPr>
+          <w:rFonts w:cstheme="minorHAnsi"/>
+          <w:b/>
+        </w:rPr>
         <w:t>F0</w:t>
       </w:r>
       <w:r>
@@ -570,7 +999,7 @@
           <w:rFonts w:cstheme="minorHAnsi"/>
           <w:b/>
         </w:rPr>
-        <w:t>5</w:t>
+        <w:t>8</w:t>
       </w:r>
       <w:r>
         <w:rPr>
@@ -588,8 +1017,114 @@
       <w:r>
         <w:rPr>
           <w:rFonts w:cstheme="minorHAnsi"/>
-        </w:rPr>
-        <w:t>Stergerea unui task.</w:t>
+          <w:bCs/>
+        </w:rPr>
+        <w:t xml:space="preserve">The system shall provide a method to </w:t>
+      </w:r>
+      <w:r>
+        <w:rPr>
+          <w:rFonts w:cstheme="minorHAnsi"/>
+        </w:rPr>
+        <w:t>all</w:t>
+      </w:r>
+      <w:r>
+        <w:rPr>
+          <w:rFonts w:cstheme="minorHAnsi"/>
+        </w:rPr>
+        <w:t xml:space="preserve"> </w:t>
+      </w:r>
+      <w:r>
+        <w:rPr>
+          <w:rFonts w:cstheme="minorHAnsi"/>
+        </w:rPr>
+        <w:t>task details</w:t>
+      </w:r>
+      <w:r>
+        <w:rPr>
+          <w:rFonts w:cstheme="minorHAnsi"/>
+        </w:rPr>
+        <w:t>.</w:t>
+      </w:r>
+    </w:p>
+    <w:p>
+      <w:pPr>
+        <w:widowControl w:val="0"/>
+        <w:tabs>
+          <w:tab w:val="left" w:pos="284"/>
+        </w:tabs>
+        <w:autoSpaceDE w:val="0"/>
+        <w:autoSpaceDN w:val="0"/>
+        <w:adjustRightInd w:val="0"/>
+        <w:spacing w:after="0" w:line="240" w:lineRule="auto"/>
+        <w:ind w:left="567" w:right="75"/>
+        <w:jc w:val="both"/>
+        <w:rPr>
+          <w:rFonts w:cstheme="minorHAnsi"/>
+        </w:rPr>
+      </w:pPr>
+    </w:p>
+    <w:p>
+      <w:pPr>
+        <w:widowControl w:val="0"/>
+        <w:tabs>
+          <w:tab w:val="left" w:pos="284"/>
+        </w:tabs>
+        <w:autoSpaceDE w:val="0"/>
+        <w:autoSpaceDN w:val="0"/>
+        <w:adjustRightInd w:val="0"/>
+        <w:spacing w:after="0" w:line="240" w:lineRule="auto"/>
+        <w:ind w:left="567" w:right="75"/>
+        <w:jc w:val="both"/>
+        <w:rPr>
+          <w:rFonts w:cstheme="minorHAnsi"/>
+        </w:rPr>
+      </w:pPr>
+      <w:r>
+        <w:rPr>
+          <w:rFonts w:cstheme="minorHAnsi"/>
+          <w:b/>
+        </w:rPr>
+        <w:t>F0</w:t>
+      </w:r>
+      <w:r>
+        <w:rPr>
+          <w:rFonts w:cstheme="minorHAnsi"/>
+          <w:b/>
+        </w:rPr>
+        <w:t>9</w:t>
+      </w:r>
+      <w:r>
+        <w:rPr>
+          <w:rFonts w:cstheme="minorHAnsi"/>
+          <w:b/>
+        </w:rPr>
+        <w:t>.</w:t>
+      </w:r>
+      <w:r>
+        <w:rPr>
+          <w:rFonts w:cstheme="minorHAnsi"/>
+        </w:rPr>
+        <w:t xml:space="preserve"> </w:t>
+      </w:r>
+      <w:r>
+        <w:rPr>
+          <w:rFonts w:cstheme="minorHAnsi"/>
+          <w:bCs/>
+        </w:rPr>
+        <w:t xml:space="preserve">The system shall provide a method to </w:t>
+      </w:r>
+      <w:r>
+        <w:rPr>
+          <w:rFonts w:cstheme="minorHAnsi"/>
+          <w:bCs/>
+        </w:rPr>
+        <w:t>delete a task</w:t>
+      </w:r>
+      <w:r>
+        <w:rPr>
+          <w:rFonts w:cstheme="minorHAnsi"/>
+        </w:rPr>
+        <w:t>.</w:t>
       </w:r>
     </w:p>
     <w:sectPr>

</xml_diff>